<commit_message>
Amendment to package version
git-svn-id: svn://127.0.0.1/Core@5232 17c802ae-cbca-534c-9e8e-6d19a4926c45
</commit_message>
<xml_diff>
--- a/trunk/doc/readme_nm_4300_fix10.docx
+++ b/trunk/doc/readme_nm_4300_fix10.docx
@@ -348,6 +348,7 @@
         </w:rPr>
         <w:t xml:space="preserve">After reading through this document, should you have any further training or consultancy requirements then please contact your </w:t>
       </w:r>
+      <w:proofErr w:type="spellStart"/>
       <w:r>
         <w:rPr>
           <w:rFonts w:ascii="Arial" w:hAnsi="Arial" w:cs="Arial"/>
@@ -359,7 +360,21 @@
           <w:sz w:val="18"/>
           <w:szCs w:val="18"/>
         </w:rPr>
-        <w:t xml:space="preserve">exor </w:t>
+        <w:t>exor</w:t>
+      </w:r>
+      <w:proofErr w:type="spellEnd"/>
+      <w:r>
+        <w:rPr>
+          <w:rFonts w:ascii="Arial" w:hAnsi="Arial" w:cs="Arial"/>
+          <w:b/>
+          <w:bCs/>
+          <w:i/>
+          <w:iCs/>
+          <w:color w:val="000000"/>
+          <w:sz w:val="18"/>
+          <w:szCs w:val="18"/>
+        </w:rPr>
+        <w:t xml:space="preserve"> </w:t>
       </w:r>
       <w:r>
         <w:rPr>
@@ -444,14 +459,6 @@
         <w:gridCol w:w="6662"/>
       </w:tblGrid>
       <w:tr>
-        <w:tblPrEx>
-          <w:tblCellMar>
-            <w:top w:w="0" w:type="dxa"/>
-            <w:left w:w="0" w:type="dxa"/>
-            <w:bottom w:w="0" w:type="dxa"/>
-            <w:right w:w="0" w:type="dxa"/>
-          </w:tblCellMar>
-        </w:tblPrEx>
         <w:trPr>
           <w:cantSplit/>
           <w:tblHeader/>
@@ -536,14 +543,6 @@
         </w:tc>
       </w:tr>
       <w:tr>
-        <w:tblPrEx>
-          <w:tblCellMar>
-            <w:top w:w="0" w:type="dxa"/>
-            <w:left w:w="0" w:type="dxa"/>
-            <w:bottom w:w="0" w:type="dxa"/>
-            <w:right w:w="0" w:type="dxa"/>
-          </w:tblCellMar>
-        </w:tblPrEx>
         <w:trPr>
           <w:cantSplit/>
           <w:tblHeader/>
@@ -622,8 +621,9 @@
                 <w:sz w:val="16"/>
                 <w:szCs w:val="16"/>
               </w:rPr>
-              <w:t>Network Manager 4.3.0.0 Fix 10</w:t>
+              <w:t xml:space="preserve">Network Manager 4.3.0.0 Fix 10 </w:t>
             </w:r>
+            <w:proofErr w:type="spellStart"/>
             <w:r>
               <w:rPr>
                 <w:rFonts w:ascii="Calibri" w:hAnsi="Calibri" w:cs="Calibri"/>
@@ -631,20 +631,13 @@
                 <w:sz w:val="16"/>
                 <w:szCs w:val="16"/>
               </w:rPr>
-              <w:t xml:space="preserve"> Patchset</w:t>
+              <w:t>Patchset</w:t>
             </w:r>
+            <w:proofErr w:type="spellEnd"/>
           </w:p>
         </w:tc>
       </w:tr>
       <w:tr>
-        <w:tblPrEx>
-          <w:tblCellMar>
-            <w:top w:w="0" w:type="dxa"/>
-            <w:left w:w="0" w:type="dxa"/>
-            <w:bottom w:w="0" w:type="dxa"/>
-            <w:right w:w="0" w:type="dxa"/>
-          </w:tblCellMar>
-        </w:tblPrEx>
         <w:trPr>
           <w:cantSplit/>
           <w:tblHeader/>
@@ -720,14 +713,6 @@
         </w:tc>
       </w:tr>
       <w:tr>
-        <w:tblPrEx>
-          <w:tblCellMar>
-            <w:top w:w="0" w:type="dxa"/>
-            <w:left w:w="0" w:type="dxa"/>
-            <w:bottom w:w="0" w:type="dxa"/>
-            <w:right w:w="0" w:type="dxa"/>
-          </w:tblCellMar>
-        </w:tblPrEx>
         <w:trPr>
           <w:cantSplit/>
           <w:tblHeader/>
@@ -806,16 +791,7 @@
                 <w:sz w:val="16"/>
                 <w:szCs w:val="16"/>
               </w:rPr>
-              <w:t>Unzip nm_4300_fix10</w:t>
-            </w:r>
-            <w:r>
-              <w:rPr>
-                <w:rFonts w:ascii="Calibri" w:hAnsi="Calibri" w:cs="Calibri"/>
-                <w:color w:val="000000"/>
-                <w:sz w:val="16"/>
-                <w:szCs w:val="16"/>
-              </w:rPr>
-              <w:t>.zip to a staging folder.</w:t>
+              <w:t>Unzip nm_4300_fix10.zip to a staging folder.</w:t>
             </w:r>
             <w:r>
               <w:rPr>
@@ -860,27 +836,7 @@
                 <w:sz w:val="16"/>
                 <w:szCs w:val="16"/>
               </w:rPr>
-              <w:t>At the</w:t>
-            </w:r>
-            <w:r>
-              <w:rPr>
-                <w:rFonts w:ascii="Calibri" w:hAnsi="Calibri" w:cs="Calibri"/>
-                <w:color w:val="000000"/>
-                <w:sz w:val="16"/>
-                <w:szCs w:val="16"/>
-              </w:rPr>
-              <w:t xml:space="preserve"> prompt type "START nm_4300_fix10</w:t>
-            </w:r>
-            <w:bookmarkStart w:id="0" w:name="_GoBack"/>
-            <w:bookmarkEnd w:id="0"/>
-            <w:r>
-              <w:rPr>
-                <w:rFonts w:ascii="Calibri" w:hAnsi="Calibri" w:cs="Calibri"/>
-                <w:color w:val="000000"/>
-                <w:sz w:val="16"/>
-                <w:szCs w:val="16"/>
-              </w:rPr>
-              <w:t>.sql" and press return.</w:t>
+              <w:t>At the prompt type "START nm_4300_fix10.sql" and press return.</w:t>
             </w:r>
             <w:r>
               <w:rPr>
@@ -904,14 +860,6 @@
         </w:tc>
       </w:tr>
       <w:tr>
-        <w:tblPrEx>
-          <w:tblCellMar>
-            <w:top w:w="0" w:type="dxa"/>
-            <w:left w:w="0" w:type="dxa"/>
-            <w:bottom w:w="0" w:type="dxa"/>
-            <w:right w:w="0" w:type="dxa"/>
-          </w:tblCellMar>
-        </w:tblPrEx>
         <w:trPr>
           <w:cantSplit/>
           <w:tblHeader/>
@@ -996,14 +944,6 @@
         </w:tc>
       </w:tr>
       <w:tr>
-        <w:tblPrEx>
-          <w:tblCellMar>
-            <w:top w:w="0" w:type="dxa"/>
-            <w:left w:w="0" w:type="dxa"/>
-            <w:bottom w:w="0" w:type="dxa"/>
-            <w:right w:w="0" w:type="dxa"/>
-          </w:tblCellMar>
-        </w:tblPrEx>
         <w:trPr>
           <w:cantSplit/>
           <w:tblHeader/>
@@ -1088,14 +1028,6 @@
         </w:tc>
       </w:tr>
       <w:tr>
-        <w:tblPrEx>
-          <w:tblCellMar>
-            <w:top w:w="0" w:type="dxa"/>
-            <w:left w:w="0" w:type="dxa"/>
-            <w:bottom w:w="0" w:type="dxa"/>
-            <w:right w:w="0" w:type="dxa"/>
-          </w:tblCellMar>
-        </w:tblPrEx>
         <w:trPr>
           <w:cantSplit/>
           <w:tblHeader/>
@@ -1180,14 +1112,6 @@
         </w:tc>
       </w:tr>
       <w:tr>
-        <w:tblPrEx>
-          <w:tblCellMar>
-            <w:top w:w="0" w:type="dxa"/>
-            <w:left w:w="0" w:type="dxa"/>
-            <w:bottom w:w="0" w:type="dxa"/>
-            <w:right w:w="0" w:type="dxa"/>
-          </w:tblCellMar>
-        </w:tblPrEx>
         <w:trPr>
           <w:cantSplit/>
           <w:tblHeader/>
@@ -1345,14 +1269,6 @@
         <w:gridCol w:w="1275"/>
       </w:tblGrid>
       <w:tr>
-        <w:tblPrEx>
-          <w:tblCellMar>
-            <w:top w:w="0" w:type="dxa"/>
-            <w:left w:w="0" w:type="dxa"/>
-            <w:bottom w:w="0" w:type="dxa"/>
-            <w:right w:w="0" w:type="dxa"/>
-          </w:tblCellMar>
-        </w:tblPrEx>
         <w:trPr>
           <w:cantSplit/>
           <w:tblHeader/>
@@ -1439,14 +1355,6 @@
         </w:tc>
       </w:tr>
       <w:tr>
-        <w:tblPrEx>
-          <w:tblCellMar>
-            <w:top w:w="0" w:type="dxa"/>
-            <w:left w:w="0" w:type="dxa"/>
-            <w:bottom w:w="0" w:type="dxa"/>
-            <w:right w:w="0" w:type="dxa"/>
-          </w:tblCellMar>
-        </w:tblPrEx>
         <w:trPr>
           <w:cantSplit/>
         </w:trPr>
@@ -1522,20 +1430,14 @@
                 <w:sz w:val="16"/>
                 <w:szCs w:val="16"/>
               </w:rPr>
-              <w:t>2.5</w:t>
+              <w:t>2.6</w:t>
             </w:r>
+            <w:bookmarkStart w:id="0" w:name="_GoBack"/>
+            <w:bookmarkEnd w:id="0"/>
           </w:p>
         </w:tc>
       </w:tr>
       <w:tr>
-        <w:tblPrEx>
-          <w:tblCellMar>
-            <w:top w:w="0" w:type="dxa"/>
-            <w:left w:w="0" w:type="dxa"/>
-            <w:bottom w:w="0" w:type="dxa"/>
-            <w:right w:w="0" w:type="dxa"/>
-          </w:tblCellMar>
-        </w:tblPrEx>
         <w:trPr>
           <w:cantSplit/>
         </w:trPr>
@@ -1902,14 +1804,6 @@
         <w:gridCol w:w="1134"/>
       </w:tblGrid>
       <w:tr>
-        <w:tblPrEx>
-          <w:tblCellMar>
-            <w:top w:w="0" w:type="dxa"/>
-            <w:left w:w="0" w:type="dxa"/>
-            <w:bottom w:w="0" w:type="dxa"/>
-            <w:right w:w="0" w:type="dxa"/>
-          </w:tblCellMar>
-        </w:tblPrEx>
         <w:trPr>
           <w:cantSplit/>
           <w:tblHeader/>
@@ -2092,14 +1986,6 @@
         </w:tc>
       </w:tr>
       <w:tr>
-        <w:tblPrEx>
-          <w:tblCellMar>
-            <w:top w:w="0" w:type="dxa"/>
-            <w:left w:w="0" w:type="dxa"/>
-            <w:bottom w:w="0" w:type="dxa"/>
-            <w:right w:w="0" w:type="dxa"/>
-          </w:tblCellMar>
-        </w:tblPrEx>
         <w:trPr>
           <w:cantSplit/>
         </w:trPr>

</xml_diff>